<commit_message>
Added Update Stored Product Test and Add Product Item Test, Bug Fix for Add Product Item, Image View Added for confirm button when updating stored product
</commit_message>
<xml_diff>
--- a/Documentation/ITC309 Software Development Project 2/Tests/Functional Tests/Cycle 1/Manage Staff Use case/Update Staff Test/Update Staff Script 4.1.docx
+++ b/Documentation/ITC309 Software Development Project 2/Tests/Functional Tests/Cycle 1/Manage Staff Use case/Update Staff Test/Update Staff Script 4.1.docx
@@ -229,7 +229,7 @@
             </w:rPr>
             <w:fldChar w:fldCharType="separate"/>
           </w:r>
-          <w:hyperlink w:anchor="_Toc524525930" w:history="1">
+          <w:hyperlink w:anchor="_Toc524562279" w:history="1">
             <w:r>
               <w:rPr>
                 <w:rStyle w:val="Hyperlink"/>
@@ -256,7 +256,7 @@
                 <w:noProof/>
                 <w:webHidden/>
               </w:rPr>
-              <w:instrText xml:space="preserve"> PAGEREF _Toc524525930 \h </w:instrText>
+              <w:instrText xml:space="preserve"> PAGEREF _Toc524562279 \h </w:instrText>
             </w:r>
             <w:r>
               <w:rPr>
@@ -298,7 +298,7 @@
               <w:noProof/>
             </w:rPr>
           </w:pPr>
-          <w:hyperlink w:anchor="_Toc524525931" w:history="1">
+          <w:hyperlink w:anchor="_Toc524562280" w:history="1">
             <w:r>
               <w:rPr>
                 <w:rStyle w:val="Hyperlink"/>
@@ -325,7 +325,7 @@
                 <w:noProof/>
                 <w:webHidden/>
               </w:rPr>
-              <w:instrText xml:space="preserve"> PAGEREF _Toc524525931 \h </w:instrText>
+              <w:instrText xml:space="preserve"> PAGEREF _Toc524562280 \h </w:instrText>
             </w:r>
             <w:r>
               <w:rPr>
@@ -367,7 +367,7 @@
               <w:noProof/>
             </w:rPr>
           </w:pPr>
-          <w:hyperlink w:anchor="_Toc524525932" w:history="1">
+          <w:hyperlink w:anchor="_Toc524562281" w:history="1">
             <w:r>
               <w:rPr>
                 <w:rStyle w:val="Hyperlink"/>
@@ -394,7 +394,7 @@
                 <w:noProof/>
                 <w:webHidden/>
               </w:rPr>
-              <w:instrText xml:space="preserve"> PAGEREF _Toc524525932 \h </w:instrText>
+              <w:instrText xml:space="preserve"> PAGEREF _Toc524562281 \h </w:instrText>
             </w:r>
             <w:r>
               <w:rPr>
@@ -436,7 +436,7 @@
               <w:noProof/>
             </w:rPr>
           </w:pPr>
-          <w:hyperlink w:anchor="_Toc524525933" w:history="1">
+          <w:hyperlink w:anchor="_Toc524562282" w:history="1">
             <w:r>
               <w:rPr>
                 <w:rStyle w:val="Hyperlink"/>
@@ -463,7 +463,7 @@
                 <w:noProof/>
                 <w:webHidden/>
               </w:rPr>
-              <w:instrText xml:space="preserve"> PAGEREF _Toc524525933 \h </w:instrText>
+              <w:instrText xml:space="preserve"> PAGEREF _Toc524562282 \h </w:instrText>
             </w:r>
             <w:r>
               <w:rPr>
@@ -505,7 +505,7 @@
               <w:noProof/>
             </w:rPr>
           </w:pPr>
-          <w:hyperlink w:anchor="_Toc524525934" w:history="1">
+          <w:hyperlink w:anchor="_Toc524562283" w:history="1">
             <w:r>
               <w:rPr>
                 <w:rStyle w:val="Hyperlink"/>
@@ -532,7 +532,7 @@
                 <w:noProof/>
                 <w:webHidden/>
               </w:rPr>
-              <w:instrText xml:space="preserve"> PAGEREF _Toc524525934 \h </w:instrText>
+              <w:instrText xml:space="preserve"> PAGEREF _Toc524562283 \h </w:instrText>
             </w:r>
             <w:r>
               <w:rPr>
@@ -574,7 +574,7 @@
               <w:noProof/>
             </w:rPr>
           </w:pPr>
-          <w:hyperlink w:anchor="_Toc524525935" w:history="1">
+          <w:hyperlink w:anchor="_Toc524562284" w:history="1">
             <w:r>
               <w:rPr>
                 <w:rStyle w:val="Hyperlink"/>
@@ -601,7 +601,7 @@
                 <w:noProof/>
                 <w:webHidden/>
               </w:rPr>
-              <w:instrText xml:space="preserve"> PAGEREF _Toc524525935 \h </w:instrText>
+              <w:instrText xml:space="preserve"> PAGEREF _Toc524562284 \h </w:instrText>
             </w:r>
             <w:r>
               <w:rPr>
@@ -643,7 +643,7 @@
               <w:noProof/>
             </w:rPr>
           </w:pPr>
-          <w:hyperlink w:anchor="_Toc524525936" w:history="1">
+          <w:hyperlink w:anchor="_Toc524562285" w:history="1">
             <w:r>
               <w:rPr>
                 <w:rStyle w:val="Hyperlink"/>
@@ -670,7 +670,7 @@
                 <w:noProof/>
                 <w:webHidden/>
               </w:rPr>
-              <w:instrText xml:space="preserve"> PAGEREF _Toc524525936 \h </w:instrText>
+              <w:instrText xml:space="preserve"> PAGEREF _Toc524562285 \h </w:instrText>
             </w:r>
             <w:r>
               <w:rPr>
@@ -712,7 +712,7 @@
               <w:noProof/>
             </w:rPr>
           </w:pPr>
-          <w:hyperlink w:anchor="_Toc524525937" w:history="1">
+          <w:hyperlink w:anchor="_Toc524562286" w:history="1">
             <w:r>
               <w:rPr>
                 <w:rStyle w:val="Hyperlink"/>
@@ -739,7 +739,7 @@
                 <w:noProof/>
                 <w:webHidden/>
               </w:rPr>
-              <w:instrText xml:space="preserve"> PAGEREF _Toc524525937 \h </w:instrText>
+              <w:instrText xml:space="preserve"> PAGEREF _Toc524562286 \h </w:instrText>
             </w:r>
             <w:r>
               <w:rPr>
@@ -781,7 +781,7 @@
               <w:noProof/>
             </w:rPr>
           </w:pPr>
-          <w:hyperlink w:anchor="_Toc524525938" w:history="1">
+          <w:hyperlink w:anchor="_Toc524562287" w:history="1">
             <w:r>
               <w:rPr>
                 <w:rStyle w:val="Hyperlink"/>
@@ -808,7 +808,7 @@
                 <w:noProof/>
                 <w:webHidden/>
               </w:rPr>
-              <w:instrText xml:space="preserve"> PAGEREF _Toc524525938 \h </w:instrText>
+              <w:instrText xml:space="preserve"> PAGEREF _Toc524562287 \h </w:instrText>
             </w:r>
             <w:r>
               <w:rPr>
@@ -850,7 +850,7 @@
               <w:noProof/>
             </w:rPr>
           </w:pPr>
-          <w:hyperlink w:anchor="_Toc524525939" w:history="1">
+          <w:hyperlink w:anchor="_Toc524562288" w:history="1">
             <w:r>
               <w:rPr>
                 <w:rStyle w:val="Hyperlink"/>
@@ -877,7 +877,7 @@
                 <w:noProof/>
                 <w:webHidden/>
               </w:rPr>
-              <w:instrText xml:space="preserve"> PAGEREF _Toc524525939 \h </w:instrText>
+              <w:instrText xml:space="preserve"> PAGEREF _Toc524562288 \h </w:instrText>
             </w:r>
             <w:r>
               <w:rPr>
@@ -898,6 +898,144 @@
                 <w:webHidden/>
               </w:rPr>
               <w:t>15</w:t>
+            </w:r>
+            <w:r>
+              <w:rPr>
+                <w:noProof/>
+                <w:webHidden/>
+              </w:rPr>
+              <w:fldChar w:fldCharType="end"/>
+            </w:r>
+          </w:hyperlink>
+        </w:p>
+        <w:p>
+          <w:pPr>
+            <w:pStyle w:val="TOC1"/>
+            <w:tabs>
+              <w:tab w:val="right" w:leader="dot" w:pos="9350"/>
+            </w:tabs>
+            <w:rPr>
+              <w:rFonts w:cstheme="minorBidi"/>
+              <w:noProof/>
+            </w:rPr>
+          </w:pPr>
+          <w:hyperlink w:anchor="_Toc524562289" w:history="1">
+            <w:r>
+              <w:rPr>
+                <w:rStyle w:val="Hyperlink"/>
+                <w:noProof/>
+              </w:rPr>
+              <w:t>UST006- Click on ‘Cancel’ icon after changing details</w:t>
+            </w:r>
+            <w:r>
+              <w:rPr>
+                <w:noProof/>
+                <w:webHidden/>
+              </w:rPr>
+              <w:tab/>
+            </w:r>
+            <w:r>
+              <w:rPr>
+                <w:noProof/>
+                <w:webHidden/>
+              </w:rPr>
+              <w:fldChar w:fldCharType="begin"/>
+            </w:r>
+            <w:r>
+              <w:rPr>
+                <w:noProof/>
+                <w:webHidden/>
+              </w:rPr>
+              <w:instrText xml:space="preserve"> PAGEREF _Toc524562289 \h </w:instrText>
+            </w:r>
+            <w:r>
+              <w:rPr>
+                <w:noProof/>
+                <w:webHidden/>
+              </w:rPr>
+            </w:r>
+            <w:r>
+              <w:rPr>
+                <w:noProof/>
+                <w:webHidden/>
+              </w:rPr>
+              <w:fldChar w:fldCharType="separate"/>
+            </w:r>
+            <w:r>
+              <w:rPr>
+                <w:noProof/>
+                <w:webHidden/>
+              </w:rPr>
+              <w:t>18</w:t>
+            </w:r>
+            <w:r>
+              <w:rPr>
+                <w:noProof/>
+                <w:webHidden/>
+              </w:rPr>
+              <w:fldChar w:fldCharType="end"/>
+            </w:r>
+          </w:hyperlink>
+        </w:p>
+        <w:p>
+          <w:pPr>
+            <w:pStyle w:val="TOC2"/>
+            <w:tabs>
+              <w:tab w:val="right" w:leader="dot" w:pos="9350"/>
+            </w:tabs>
+            <w:rPr>
+              <w:rFonts w:cstheme="minorBidi"/>
+              <w:noProof/>
+            </w:rPr>
+          </w:pPr>
+          <w:hyperlink w:anchor="_Toc524562290" w:history="1">
+            <w:r>
+              <w:rPr>
+                <w:rStyle w:val="Hyperlink"/>
+                <w:noProof/>
+              </w:rPr>
+              <w:t>Data Set 1</w:t>
+            </w:r>
+            <w:r>
+              <w:rPr>
+                <w:noProof/>
+                <w:webHidden/>
+              </w:rPr>
+              <w:tab/>
+            </w:r>
+            <w:r>
+              <w:rPr>
+                <w:noProof/>
+                <w:webHidden/>
+              </w:rPr>
+              <w:fldChar w:fldCharType="begin"/>
+            </w:r>
+            <w:r>
+              <w:rPr>
+                <w:noProof/>
+                <w:webHidden/>
+              </w:rPr>
+              <w:instrText xml:space="preserve"> PAGEREF _Toc524562290 \h </w:instrText>
+            </w:r>
+            <w:r>
+              <w:rPr>
+                <w:noProof/>
+                <w:webHidden/>
+              </w:rPr>
+            </w:r>
+            <w:r>
+              <w:rPr>
+                <w:noProof/>
+                <w:webHidden/>
+              </w:rPr>
+              <w:fldChar w:fldCharType="separate"/>
+            </w:r>
+            <w:r>
+              <w:rPr>
+                <w:noProof/>
+                <w:webHidden/>
+              </w:rPr>
+              <w:t>18</w:t>
             </w:r>
             <w:r>
               <w:rPr>
@@ -921,6 +1059,9 @@
       </w:sdtContent>
     </w:sdt>
     <w:p/>
+    <w:p/>
+    <w:p/>
+    <w:p/>
     <w:p>
       <w:bookmarkStart w:id="0" w:name="_GoBack"/>
       <w:bookmarkEnd w:id="0"/>
@@ -938,16 +1079,12 @@
     <w:p/>
     <w:p/>
     <w:p/>
-    <w:p/>
-    <w:p/>
-    <w:p/>
     <w:p>
       <w:pPr>
         <w:pStyle w:val="Heading1"/>
       </w:pPr>
-      <w:bookmarkStart w:id="1" w:name="_Toc524525930"/>
-      <w:r>
-        <w:lastRenderedPageBreak/>
+      <w:bookmarkStart w:id="1" w:name="_Toc524562279"/>
+      <w:r>
         <w:t>US</w:t>
       </w:r>
       <w:r>
@@ -1514,7 +1651,7 @@
       <w:pPr>
         <w:pStyle w:val="Heading2"/>
       </w:pPr>
-      <w:bookmarkStart w:id="2" w:name="_Toc524525931"/>
+      <w:bookmarkStart w:id="2" w:name="_Toc524562280"/>
       <w:r>
         <w:t xml:space="preserve">Data </w:t>
       </w:r>
@@ -2174,7 +2311,7 @@
       <w:pPr>
         <w:pStyle w:val="Heading1"/>
       </w:pPr>
-      <w:bookmarkStart w:id="3" w:name="_Toc524525932"/>
+      <w:bookmarkStart w:id="3" w:name="_Toc524562281"/>
       <w:r>
         <w:lastRenderedPageBreak/>
         <w:t>UST002- Leave a few details empty while updating staff details</w:t>
@@ -2689,7 +2826,7 @@
       <w:pPr>
         <w:pStyle w:val="Heading2"/>
       </w:pPr>
-      <w:bookmarkStart w:id="4" w:name="_Toc524525933"/>
+      <w:bookmarkStart w:id="4" w:name="_Toc524562282"/>
       <w:r>
         <w:t>Data Set 1</w:t>
       </w:r>
@@ -3252,7 +3389,7 @@
       <w:pPr>
         <w:pStyle w:val="Heading1"/>
       </w:pPr>
-      <w:bookmarkStart w:id="5" w:name="_Toc524525934"/>
+      <w:bookmarkStart w:id="5" w:name="_Toc524562283"/>
       <w:r>
         <w:t>UST003- Leave a few details empty while updating staff details [Bug Fix: BUG UST1]</w:t>
       </w:r>
@@ -3751,7 +3888,7 @@
       <w:pPr>
         <w:pStyle w:val="Heading2"/>
       </w:pPr>
-      <w:bookmarkStart w:id="6" w:name="_Toc524525935"/>
+      <w:bookmarkStart w:id="6" w:name="_Toc524562284"/>
       <w:r>
         <w:t>Data Set 1</w:t>
       </w:r>
@@ -4388,7 +4525,7 @@
       <w:pPr>
         <w:pStyle w:val="Heading1"/>
       </w:pPr>
-      <w:bookmarkStart w:id="7" w:name="_Toc524525936"/>
+      <w:bookmarkStart w:id="7" w:name="_Toc524562285"/>
       <w:r>
         <w:lastRenderedPageBreak/>
         <w:t>UST004- Change password of a user by entering all required data</w:t>
@@ -4943,7 +5080,7 @@
       <w:pPr>
         <w:pStyle w:val="Heading2"/>
       </w:pPr>
-      <w:bookmarkStart w:id="8" w:name="_Toc524525937"/>
+      <w:bookmarkStart w:id="8" w:name="_Toc524562286"/>
       <w:r>
         <w:t>Data Set 1</w:t>
       </w:r>
@@ -5380,7 +5517,7 @@
       <w:pPr>
         <w:pStyle w:val="Heading1"/>
       </w:pPr>
-      <w:bookmarkStart w:id="9" w:name="_Toc524525938"/>
+      <w:bookmarkStart w:id="9" w:name="_Toc524562287"/>
       <w:r>
         <w:lastRenderedPageBreak/>
         <w:t>UST005- Change password of a user by entering password values that do not match</w:t>
@@ -5938,7 +6075,7 @@
       <w:pPr>
         <w:pStyle w:val="Heading2"/>
       </w:pPr>
-      <w:bookmarkStart w:id="10" w:name="_Toc524525939"/>
+      <w:bookmarkStart w:id="10" w:name="_Toc524562288"/>
       <w:r>
         <w:t>Data Set 1</w:t>
       </w:r>
@@ -6421,6 +6558,1056 @@
                     <a:xfrm>
                       <a:off x="0" y="0"/>
                       <a:ext cx="5943600" cy="3342640"/>
+                    </a:xfrm>
+                    <a:prstGeom prst="rect">
+                      <a:avLst/>
+                    </a:prstGeom>
+                  </pic:spPr>
+                </pic:pic>
+              </a:graphicData>
+            </a:graphic>
+          </wp:inline>
+        </w:drawing>
+      </w:r>
+    </w:p>
+    <w:p>
+      <w:pPr>
+        <w:pStyle w:val="Heading1"/>
+      </w:pPr>
+      <w:bookmarkStart w:id="11" w:name="_Toc524562289"/>
+      <w:r>
+        <w:t>UST00</w:t>
+      </w:r>
+      <w:r>
+        <w:t>6</w:t>
+      </w:r>
+      <w:r>
+        <w:t xml:space="preserve">- </w:t>
+      </w:r>
+      <w:r>
+        <w:t>Click on ‘Cancel’ icon after changing details</w:t>
+      </w:r>
+      <w:bookmarkEnd w:id="11"/>
+    </w:p>
+    <w:tbl>
+      <w:tblPr>
+        <w:tblStyle w:val="TableGrid"/>
+        <w:tblW w:w="0" w:type="auto"/>
+        <w:tblLook w:val="04A0" w:firstRow="1" w:lastRow="0" w:firstColumn="1" w:lastColumn="0" w:noHBand="0" w:noVBand="1"/>
+      </w:tblPr>
+      <w:tblGrid>
+        <w:gridCol w:w="535"/>
+        <w:gridCol w:w="1890"/>
+        <w:gridCol w:w="1890"/>
+        <w:gridCol w:w="3780"/>
+        <w:gridCol w:w="630"/>
+        <w:gridCol w:w="625"/>
+      </w:tblGrid>
+      <w:tr>
+        <w:tc>
+          <w:tcPr>
+            <w:tcW w:w="2425" w:type="dxa"/>
+            <w:gridSpan w:val="2"/>
+            <w:shd w:val="clear" w:color="auto" w:fill="DBDBDB" w:themeFill="accent3" w:themeFillTint="66"/>
+          </w:tcPr>
+          <w:p>
+            <w:pPr>
+              <w:rPr>
+                <w:b/>
+              </w:rPr>
+            </w:pPr>
+            <w:r>
+              <w:rPr>
+                <w:b/>
+              </w:rPr>
+              <w:t>Test Name</w:t>
+            </w:r>
+          </w:p>
+        </w:tc>
+        <w:tc>
+          <w:tcPr>
+            <w:tcW w:w="6925" w:type="dxa"/>
+            <w:gridSpan w:val="4"/>
+          </w:tcPr>
+          <w:p>
+            <w:r>
+              <w:t xml:space="preserve">Test </w:t>
+            </w:r>
+            <w:r>
+              <w:t>c</w:t>
+            </w:r>
+            <w:r>
+              <w:t>lick on ‘Cancel’ icon after changing details</w:t>
+            </w:r>
+            <w:r>
+              <w:t xml:space="preserve"> </w:t>
+            </w:r>
+            <w:r>
+              <w:t>(Test UST00</w:t>
+            </w:r>
+            <w:r>
+              <w:t>6</w:t>
+            </w:r>
+            <w:r>
+              <w:t>)</w:t>
+            </w:r>
+          </w:p>
+        </w:tc>
+      </w:tr>
+      <w:tr>
+        <w:tc>
+          <w:tcPr>
+            <w:tcW w:w="2425" w:type="dxa"/>
+            <w:gridSpan w:val="2"/>
+            <w:shd w:val="clear" w:color="auto" w:fill="DBDBDB" w:themeFill="accent3" w:themeFillTint="66"/>
+          </w:tcPr>
+          <w:p>
+            <w:pPr>
+              <w:rPr>
+                <w:b/>
+              </w:rPr>
+            </w:pPr>
+            <w:r>
+              <w:rPr>
+                <w:b/>
+              </w:rPr>
+              <w:t xml:space="preserve">Use Case Tested </w:t>
+            </w:r>
+          </w:p>
+        </w:tc>
+        <w:tc>
+          <w:tcPr>
+            <w:tcW w:w="6925" w:type="dxa"/>
+            <w:gridSpan w:val="4"/>
+          </w:tcPr>
+          <w:p>
+            <w:r>
+              <w:t>Manage Staff</w:t>
+            </w:r>
+          </w:p>
+        </w:tc>
+      </w:tr>
+      <w:tr>
+        <w:tc>
+          <w:tcPr>
+            <w:tcW w:w="2425" w:type="dxa"/>
+            <w:gridSpan w:val="2"/>
+            <w:shd w:val="clear" w:color="auto" w:fill="DBDBDB" w:themeFill="accent3" w:themeFillTint="66"/>
+          </w:tcPr>
+          <w:p>
+            <w:pPr>
+              <w:rPr>
+                <w:b/>
+              </w:rPr>
+            </w:pPr>
+            <w:r>
+              <w:rPr>
+                <w:b/>
+              </w:rPr>
+              <w:t xml:space="preserve">Test Description </w:t>
+            </w:r>
+          </w:p>
+        </w:tc>
+        <w:tc>
+          <w:tcPr>
+            <w:tcW w:w="6925" w:type="dxa"/>
+            <w:gridSpan w:val="4"/>
+          </w:tcPr>
+          <w:p>
+            <w:pPr>
+              <w:jc w:val="both"/>
+            </w:pPr>
+            <w:r>
+              <w:t xml:space="preserve">This test tests </w:t>
+            </w:r>
+            <w:r>
+              <w:t>how the system reacts when the user clicks on ‘Cancel’ icon after making changes to the details</w:t>
+            </w:r>
+            <w:r>
+              <w:t xml:space="preserve">  </w:t>
+            </w:r>
+          </w:p>
+        </w:tc>
+      </w:tr>
+      <w:tr>
+        <w:tc>
+          <w:tcPr>
+            <w:tcW w:w="2425" w:type="dxa"/>
+            <w:gridSpan w:val="2"/>
+            <w:shd w:val="clear" w:color="auto" w:fill="DBDBDB" w:themeFill="accent3" w:themeFillTint="66"/>
+          </w:tcPr>
+          <w:p>
+            <w:pPr>
+              <w:rPr>
+                <w:b/>
+              </w:rPr>
+            </w:pPr>
+            <w:r>
+              <w:rPr>
+                <w:b/>
+              </w:rPr>
+              <w:t>Pre-Conditions</w:t>
+            </w:r>
+          </w:p>
+        </w:tc>
+        <w:tc>
+          <w:tcPr>
+            <w:tcW w:w="6925" w:type="dxa"/>
+            <w:gridSpan w:val="4"/>
+          </w:tcPr>
+          <w:p>
+            <w:pPr>
+              <w:jc w:val="both"/>
+            </w:pPr>
+            <w:r>
+              <w:t xml:space="preserve">Users need be logged in as a Warehouse Staff (Warehouse Staff Access) in the Manage Staff page </w:t>
+            </w:r>
+          </w:p>
+        </w:tc>
+      </w:tr>
+      <w:tr>
+        <w:tc>
+          <w:tcPr>
+            <w:tcW w:w="2425" w:type="dxa"/>
+            <w:gridSpan w:val="2"/>
+            <w:shd w:val="clear" w:color="auto" w:fill="DBDBDB" w:themeFill="accent3" w:themeFillTint="66"/>
+          </w:tcPr>
+          <w:p>
+            <w:pPr>
+              <w:rPr>
+                <w:b/>
+              </w:rPr>
+            </w:pPr>
+            <w:r>
+              <w:rPr>
+                <w:b/>
+              </w:rPr>
+              <w:t>Post-Conditions</w:t>
+            </w:r>
+          </w:p>
+        </w:tc>
+        <w:tc>
+          <w:tcPr>
+            <w:tcW w:w="6925" w:type="dxa"/>
+            <w:gridSpan w:val="4"/>
+          </w:tcPr>
+          <w:p>
+            <w:pPr>
+              <w:jc w:val="both"/>
+            </w:pPr>
+            <w:r>
+              <w:t>Details changed back to the original values.</w:t>
+            </w:r>
+            <w:r>
+              <w:t xml:space="preserve"> </w:t>
+            </w:r>
+          </w:p>
+        </w:tc>
+      </w:tr>
+      <w:tr>
+        <w:tc>
+          <w:tcPr>
+            <w:tcW w:w="2425" w:type="dxa"/>
+            <w:gridSpan w:val="2"/>
+            <w:shd w:val="clear" w:color="auto" w:fill="DBDBDB" w:themeFill="accent3" w:themeFillTint="66"/>
+          </w:tcPr>
+          <w:p>
+            <w:pPr>
+              <w:rPr>
+                <w:b/>
+              </w:rPr>
+            </w:pPr>
+            <w:r>
+              <w:rPr>
+                <w:b/>
+              </w:rPr>
+              <w:t>Result (Pass/Fail/Warning/ Incomplete)</w:t>
+            </w:r>
+          </w:p>
+        </w:tc>
+        <w:tc>
+          <w:tcPr>
+            <w:tcW w:w="6925" w:type="dxa"/>
+            <w:gridSpan w:val="4"/>
+          </w:tcPr>
+          <w:p>
+            <w:r>
+              <w:t>Pass</w:t>
+            </w:r>
+          </w:p>
+        </w:tc>
+      </w:tr>
+      <w:tr>
+        <w:tc>
+          <w:tcPr>
+            <w:tcW w:w="535" w:type="dxa"/>
+            <w:shd w:val="clear" w:color="auto" w:fill="8EAADB" w:themeFill="accent1" w:themeFillTint="99"/>
+          </w:tcPr>
+          <w:p/>
+        </w:tc>
+        <w:tc>
+          <w:tcPr>
+            <w:tcW w:w="3780" w:type="dxa"/>
+            <w:gridSpan w:val="2"/>
+            <w:shd w:val="clear" w:color="auto" w:fill="8EAADB" w:themeFill="accent1" w:themeFillTint="99"/>
+          </w:tcPr>
+          <w:p>
+            <w:pPr>
+              <w:jc w:val="center"/>
+              <w:rPr>
+                <w:b/>
+              </w:rPr>
+            </w:pPr>
+            <w:r>
+              <w:rPr>
+                <w:b/>
+              </w:rPr>
+              <w:t>Test Step</w:t>
+            </w:r>
+          </w:p>
+        </w:tc>
+        <w:tc>
+          <w:tcPr>
+            <w:tcW w:w="3780" w:type="dxa"/>
+            <w:shd w:val="clear" w:color="auto" w:fill="8EAADB" w:themeFill="accent1" w:themeFillTint="99"/>
+          </w:tcPr>
+          <w:p>
+            <w:pPr>
+              <w:jc w:val="center"/>
+              <w:rPr>
+                <w:b/>
+              </w:rPr>
+            </w:pPr>
+            <w:r>
+              <w:rPr>
+                <w:b/>
+              </w:rPr>
+              <w:t>Expected Test Results</w:t>
+            </w:r>
+          </w:p>
+        </w:tc>
+        <w:tc>
+          <w:tcPr>
+            <w:tcW w:w="630" w:type="dxa"/>
+            <w:shd w:val="clear" w:color="auto" w:fill="8EAADB" w:themeFill="accent1" w:themeFillTint="99"/>
+          </w:tcPr>
+          <w:p>
+            <w:pPr>
+              <w:jc w:val="center"/>
+              <w:rPr>
+                <w:b/>
+              </w:rPr>
+            </w:pPr>
+            <w:r>
+              <w:rPr>
+                <w:b/>
+              </w:rPr>
+              <w:t>P</w:t>
+            </w:r>
+          </w:p>
+        </w:tc>
+        <w:tc>
+          <w:tcPr>
+            <w:tcW w:w="625" w:type="dxa"/>
+            <w:shd w:val="clear" w:color="auto" w:fill="8EAADB" w:themeFill="accent1" w:themeFillTint="99"/>
+          </w:tcPr>
+          <w:p>
+            <w:pPr>
+              <w:jc w:val="center"/>
+              <w:rPr>
+                <w:b/>
+              </w:rPr>
+            </w:pPr>
+            <w:r>
+              <w:rPr>
+                <w:b/>
+              </w:rPr>
+              <w:t>F</w:t>
+            </w:r>
+          </w:p>
+        </w:tc>
+      </w:tr>
+      <w:tr>
+        <w:tc>
+          <w:tcPr>
+            <w:tcW w:w="535" w:type="dxa"/>
+          </w:tcPr>
+          <w:p>
+            <w:r>
+              <w:t>1.</w:t>
+            </w:r>
+          </w:p>
+        </w:tc>
+        <w:tc>
+          <w:tcPr>
+            <w:tcW w:w="3780" w:type="dxa"/>
+            <w:gridSpan w:val="2"/>
+          </w:tcPr>
+          <w:p>
+            <w:pPr>
+              <w:jc w:val="both"/>
+            </w:pPr>
+            <w:r>
+              <w:t>Click on ‘Update’ icon on the staff that needs to be updated on the Manage Staff page.</w:t>
+            </w:r>
+          </w:p>
+        </w:tc>
+        <w:tc>
+          <w:tcPr>
+            <w:tcW w:w="3780" w:type="dxa"/>
+          </w:tcPr>
+          <w:p>
+            <w:pPr>
+              <w:jc w:val="both"/>
+            </w:pPr>
+            <w:r>
+              <w:t>System displays the details of the staff selected and waits for user to change any details required (except for username)</w:t>
+            </w:r>
+            <w:r>
+              <w:t>.</w:t>
+            </w:r>
+          </w:p>
+        </w:tc>
+        <w:tc>
+          <w:tcPr>
+            <w:tcW w:w="630" w:type="dxa"/>
+          </w:tcPr>
+          <w:p>
+            <w:r>
+              <w:t>P</w:t>
+            </w:r>
+          </w:p>
+        </w:tc>
+        <w:tc>
+          <w:tcPr>
+            <w:tcW w:w="625" w:type="dxa"/>
+          </w:tcPr>
+          <w:p/>
+        </w:tc>
+      </w:tr>
+      <w:tr>
+        <w:tc>
+          <w:tcPr>
+            <w:tcW w:w="535" w:type="dxa"/>
+          </w:tcPr>
+          <w:p>
+            <w:r>
+              <w:t>2.</w:t>
+            </w:r>
+          </w:p>
+        </w:tc>
+        <w:tc>
+          <w:tcPr>
+            <w:tcW w:w="3780" w:type="dxa"/>
+            <w:gridSpan w:val="2"/>
+          </w:tcPr>
+          <w:p>
+            <w:pPr>
+              <w:jc w:val="both"/>
+            </w:pPr>
+            <w:r>
+              <w:t>Enter all necessary changes and click on the ‘</w:t>
+            </w:r>
+            <w:r>
+              <w:t>Cancel’ Icon.</w:t>
+            </w:r>
+          </w:p>
+        </w:tc>
+        <w:tc>
+          <w:tcPr>
+            <w:tcW w:w="3780" w:type="dxa"/>
+          </w:tcPr>
+          <w:p>
+            <w:pPr>
+              <w:jc w:val="both"/>
+            </w:pPr>
+            <w:r>
+              <w:t>System</w:t>
+            </w:r>
+            <w:r>
+              <w:t xml:space="preserve"> changes the details back to the original values.</w:t>
+            </w:r>
+          </w:p>
+        </w:tc>
+        <w:tc>
+          <w:tcPr>
+            <w:tcW w:w="630" w:type="dxa"/>
+          </w:tcPr>
+          <w:p>
+            <w:r>
+              <w:t>P</w:t>
+            </w:r>
+          </w:p>
+        </w:tc>
+        <w:tc>
+          <w:tcPr>
+            <w:tcW w:w="625" w:type="dxa"/>
+          </w:tcPr>
+          <w:p/>
+        </w:tc>
+      </w:tr>
+    </w:tbl>
+    <w:p/>
+    <w:p>
+      <w:pPr>
+        <w:pStyle w:val="Heading2"/>
+      </w:pPr>
+      <w:bookmarkStart w:id="12" w:name="_Toc524562290"/>
+      <w:r>
+        <w:t>Data Set 1</w:t>
+      </w:r>
+      <w:bookmarkEnd w:id="12"/>
+    </w:p>
+    <w:tbl>
+      <w:tblPr>
+        <w:tblStyle w:val="TableGrid"/>
+        <w:tblW w:w="9355" w:type="dxa"/>
+        <w:tblLook w:val="04A0" w:firstRow="1" w:lastRow="0" w:firstColumn="1" w:lastColumn="0" w:noHBand="0" w:noVBand="1"/>
+      </w:tblPr>
+      <w:tblGrid>
+        <w:gridCol w:w="1733"/>
+        <w:gridCol w:w="7622"/>
+      </w:tblGrid>
+      <w:tr>
+        <w:trPr>
+          <w:trHeight w:val="440"/>
+        </w:trPr>
+        <w:tc>
+          <w:tcPr>
+            <w:tcW w:w="9355" w:type="dxa"/>
+            <w:gridSpan w:val="2"/>
+            <w:shd w:val="clear" w:color="auto" w:fill="8EAADB" w:themeFill="accent1" w:themeFillTint="99"/>
+          </w:tcPr>
+          <w:p>
+            <w:pPr>
+              <w:jc w:val="center"/>
+              <w:rPr>
+                <w:b/>
+              </w:rPr>
+            </w:pPr>
+            <w:r>
+              <w:rPr>
+                <w:b/>
+              </w:rPr>
+              <w:t xml:space="preserve">Data Set 1 </w:t>
+            </w:r>
+          </w:p>
+        </w:tc>
+      </w:tr>
+      <w:tr>
+        <w:tc>
+          <w:tcPr>
+            <w:tcW w:w="1733" w:type="dxa"/>
+            <w:shd w:val="clear" w:color="auto" w:fill="8EAADB" w:themeFill="accent1" w:themeFillTint="99"/>
+          </w:tcPr>
+          <w:p>
+            <w:pPr>
+              <w:rPr>
+                <w:b/>
+              </w:rPr>
+            </w:pPr>
+            <w:r>
+              <w:rPr>
+                <w:b/>
+              </w:rPr>
+              <w:t>Field</w:t>
+            </w:r>
+          </w:p>
+        </w:tc>
+        <w:tc>
+          <w:tcPr>
+            <w:tcW w:w="7622" w:type="dxa"/>
+            <w:shd w:val="clear" w:color="auto" w:fill="8EAADB" w:themeFill="accent1" w:themeFillTint="99"/>
+          </w:tcPr>
+          <w:p>
+            <w:pPr>
+              <w:jc w:val="center"/>
+              <w:rPr>
+                <w:b/>
+              </w:rPr>
+            </w:pPr>
+            <w:r>
+              <w:rPr>
+                <w:b/>
+              </w:rPr>
+              <w:t>Values</w:t>
+            </w:r>
+          </w:p>
+        </w:tc>
+      </w:tr>
+      <w:tr>
+        <w:tc>
+          <w:tcPr>
+            <w:tcW w:w="1733" w:type="dxa"/>
+            <w:shd w:val="clear" w:color="auto" w:fill="8EAADB" w:themeFill="accent1" w:themeFillTint="99"/>
+          </w:tcPr>
+          <w:p>
+            <w:pPr>
+              <w:rPr>
+                <w:b/>
+              </w:rPr>
+            </w:pPr>
+            <w:r>
+              <w:rPr>
+                <w:b/>
+              </w:rPr>
+              <w:t>Username</w:t>
+            </w:r>
+          </w:p>
+        </w:tc>
+        <w:tc>
+          <w:tcPr>
+            <w:tcW w:w="7622" w:type="dxa"/>
+          </w:tcPr>
+          <w:p>
+            <w:proofErr w:type="spellStart"/>
+            <w:r>
+              <w:t>arik</w:t>
+            </w:r>
+            <w:proofErr w:type="spellEnd"/>
+          </w:p>
+        </w:tc>
+      </w:tr>
+      <w:tr>
+        <w:tc>
+          <w:tcPr>
+            <w:tcW w:w="1733" w:type="dxa"/>
+            <w:shd w:val="clear" w:color="auto" w:fill="8EAADB" w:themeFill="accent1" w:themeFillTint="99"/>
+          </w:tcPr>
+          <w:p>
+            <w:pPr>
+              <w:rPr>
+                <w:b/>
+              </w:rPr>
+            </w:pPr>
+            <w:r>
+              <w:rPr>
+                <w:b/>
+              </w:rPr>
+              <w:t>First Name</w:t>
+            </w:r>
+          </w:p>
+        </w:tc>
+        <w:tc>
+          <w:tcPr>
+            <w:tcW w:w="7622" w:type="dxa"/>
+          </w:tcPr>
+          <w:p>
+            <w:proofErr w:type="spellStart"/>
+            <w:r>
+              <w:t>Riko</w:t>
+            </w:r>
+            <w:proofErr w:type="spellEnd"/>
+          </w:p>
+        </w:tc>
+      </w:tr>
+      <w:tr>
+        <w:tc>
+          <w:tcPr>
+            <w:tcW w:w="1733" w:type="dxa"/>
+            <w:shd w:val="clear" w:color="auto" w:fill="8EAADB" w:themeFill="accent1" w:themeFillTint="99"/>
+          </w:tcPr>
+          <w:p>
+            <w:pPr>
+              <w:rPr>
+                <w:b/>
+              </w:rPr>
+            </w:pPr>
+            <w:r>
+              <w:rPr>
+                <w:b/>
+              </w:rPr>
+              <w:lastRenderedPageBreak/>
+              <w:t>Last Name</w:t>
+            </w:r>
+          </w:p>
+        </w:tc>
+        <w:tc>
+          <w:tcPr>
+            <w:tcW w:w="7622" w:type="dxa"/>
+          </w:tcPr>
+          <w:p>
+            <w:proofErr w:type="spellStart"/>
+            <w:r>
+              <w:t>F</w:t>
+            </w:r>
+            <w:r>
+              <w:t>ederiko</w:t>
+            </w:r>
+            <w:proofErr w:type="spellEnd"/>
+          </w:p>
+        </w:tc>
+      </w:tr>
+      <w:tr>
+        <w:tc>
+          <w:tcPr>
+            <w:tcW w:w="1733" w:type="dxa"/>
+            <w:shd w:val="clear" w:color="auto" w:fill="8EAADB" w:themeFill="accent1" w:themeFillTint="99"/>
+          </w:tcPr>
+          <w:p>
+            <w:pPr>
+              <w:rPr>
+                <w:b/>
+              </w:rPr>
+            </w:pPr>
+            <w:r>
+              <w:rPr>
+                <w:b/>
+              </w:rPr>
+              <w:t>Location</w:t>
+            </w:r>
+          </w:p>
+        </w:tc>
+        <w:tc>
+          <w:tcPr>
+            <w:tcW w:w="7622" w:type="dxa"/>
+          </w:tcPr>
+          <w:p>
+            <w:r>
+              <w:t>Epping Store</w:t>
+            </w:r>
+          </w:p>
+        </w:tc>
+      </w:tr>
+      <w:tr>
+        <w:tc>
+          <w:tcPr>
+            <w:tcW w:w="1733" w:type="dxa"/>
+            <w:shd w:val="clear" w:color="auto" w:fill="8EAADB" w:themeFill="accent1" w:themeFillTint="99"/>
+          </w:tcPr>
+          <w:p>
+            <w:pPr>
+              <w:rPr>
+                <w:b/>
+              </w:rPr>
+            </w:pPr>
+            <w:r>
+              <w:rPr>
+                <w:b/>
+              </w:rPr>
+              <w:t>Contact</w:t>
+            </w:r>
+          </w:p>
+        </w:tc>
+        <w:tc>
+          <w:tcPr>
+            <w:tcW w:w="7622" w:type="dxa"/>
+          </w:tcPr>
+          <w:p>
+            <w:r>
+              <w:t>TEST</w:t>
+            </w:r>
+          </w:p>
+        </w:tc>
+      </w:tr>
+      <w:tr>
+        <w:tc>
+          <w:tcPr>
+            <w:tcW w:w="1733" w:type="dxa"/>
+            <w:shd w:val="clear" w:color="auto" w:fill="8EAADB" w:themeFill="accent1" w:themeFillTint="99"/>
+          </w:tcPr>
+          <w:p>
+            <w:pPr>
+              <w:rPr>
+                <w:b/>
+              </w:rPr>
+            </w:pPr>
+            <w:r>
+              <w:rPr>
+                <w:b/>
+              </w:rPr>
+              <w:t>Date of Birth</w:t>
+            </w:r>
+          </w:p>
+        </w:tc>
+        <w:tc>
+          <w:tcPr>
+            <w:tcW w:w="7622" w:type="dxa"/>
+          </w:tcPr>
+          <w:p>
+            <w:r>
+              <w:t>23/01/1995</w:t>
+            </w:r>
+          </w:p>
+        </w:tc>
+      </w:tr>
+      <w:tr>
+        <w:tc>
+          <w:tcPr>
+            <w:tcW w:w="1733" w:type="dxa"/>
+            <w:shd w:val="clear" w:color="auto" w:fill="8EAADB" w:themeFill="accent1" w:themeFillTint="99"/>
+          </w:tcPr>
+          <w:p>
+            <w:pPr>
+              <w:rPr>
+                <w:b/>
+              </w:rPr>
+            </w:pPr>
+            <w:r>
+              <w:rPr>
+                <w:b/>
+              </w:rPr>
+              <w:t>Address</w:t>
+            </w:r>
+          </w:p>
+        </w:tc>
+        <w:tc>
+          <w:tcPr>
+            <w:tcW w:w="7622" w:type="dxa"/>
+          </w:tcPr>
+          <w:p>
+            <w:r>
+              <w:t>TEST</w:t>
+            </w:r>
+          </w:p>
+        </w:tc>
+      </w:tr>
+      <w:tr>
+        <w:tc>
+          <w:tcPr>
+            <w:tcW w:w="1733" w:type="dxa"/>
+            <w:shd w:val="clear" w:color="auto" w:fill="8EAADB" w:themeFill="accent1" w:themeFillTint="99"/>
+          </w:tcPr>
+          <w:p>
+            <w:pPr>
+              <w:rPr>
+                <w:b/>
+              </w:rPr>
+            </w:pPr>
+            <w:r>
+              <w:rPr>
+                <w:b/>
+              </w:rPr>
+              <w:t>Email</w:t>
+            </w:r>
+          </w:p>
+        </w:tc>
+        <w:tc>
+          <w:tcPr>
+            <w:tcW w:w="7622" w:type="dxa"/>
+          </w:tcPr>
+          <w:p>
+            <w:r>
+              <w:t>TEST</w:t>
+            </w:r>
+          </w:p>
+        </w:tc>
+      </w:tr>
+    </w:tbl>
+    <w:p>
+      <w:pPr>
+        <w:rPr>
+          <w:b/>
+        </w:rPr>
+      </w:pPr>
+    </w:p>
+    <w:p>
+      <w:pPr>
+        <w:rPr>
+          <w:b/>
+        </w:rPr>
+      </w:pPr>
+      <w:r>
+        <w:rPr>
+          <w:b/>
+        </w:rPr>
+        <w:t>Step 1</w:t>
+      </w:r>
+    </w:p>
+    <w:p>
+      <w:r>
+        <w:t>System displays the details of the staff that needs to be updated allowing user to change it.</w:t>
+      </w:r>
+    </w:p>
+    <w:p>
+      <w:r>
+        <w:rPr>
+          <w:noProof/>
+        </w:rPr>
+        <w:drawing>
+          <wp:inline distT="0" distB="0" distL="0" distR="0" wp14:anchorId="524D0CB8" wp14:editId="549954E1">
+            <wp:extent cx="5943600" cy="3351530"/>
+            <wp:effectExtent l="0" t="0" r="0" b="1270"/>
+            <wp:docPr id="1" name="Picture 1"/>
+            <wp:cNvGraphicFramePr>
+              <a:graphicFrameLocks xmlns:a="http://schemas.openxmlformats.org/drawingml/2006/main" noChangeAspect="1"/>
+            </wp:cNvGraphicFramePr>
+            <a:graphic xmlns:a="http://schemas.openxmlformats.org/drawingml/2006/main">
+              <a:graphicData uri="http://schemas.openxmlformats.org/drawingml/2006/picture">
+                <pic:pic xmlns:pic="http://schemas.openxmlformats.org/drawingml/2006/picture">
+                  <pic:nvPicPr>
+                    <pic:cNvPr id="1" name="Step 1.PNG"/>
+                    <pic:cNvPicPr/>
+                  </pic:nvPicPr>
+                  <pic:blipFill>
+                    <a:blip r:embed="rId24">
+                      <a:extLst>
+                        <a:ext uri="{28A0092B-C50C-407E-A947-70E740481C1C}">
+                          <a14:useLocalDpi xmlns:a14="http://schemas.microsoft.com/office/drawing/2010/main" val="0"/>
+                        </a:ext>
+                      </a:extLst>
+                    </a:blip>
+                    <a:stretch>
+                      <a:fillRect/>
+                    </a:stretch>
+                  </pic:blipFill>
+                  <pic:spPr>
+                    <a:xfrm>
+                      <a:off x="0" y="0"/>
+                      <a:ext cx="5943600" cy="3351530"/>
+                    </a:xfrm>
+                    <a:prstGeom prst="rect">
+                      <a:avLst/>
+                    </a:prstGeom>
+                  </pic:spPr>
+                </pic:pic>
+              </a:graphicData>
+            </a:graphic>
+          </wp:inline>
+        </w:drawing>
+      </w:r>
+    </w:p>
+    <w:p>
+      <w:pPr>
+        <w:rPr>
+          <w:b/>
+        </w:rPr>
+      </w:pPr>
+      <w:r>
+        <w:rPr>
+          <w:b/>
+        </w:rPr>
+        <w:t>Step 2</w:t>
+      </w:r>
+    </w:p>
+    <w:p>
+      <w:r>
+        <w:t>Make necessary changes.</w:t>
+      </w:r>
+    </w:p>
+    <w:p>
+      <w:pPr>
+        <w:rPr>
+          <w:b/>
+        </w:rPr>
+      </w:pPr>
+      <w:r>
+        <w:rPr>
+          <w:b/>
+          <w:noProof/>
+        </w:rPr>
+        <w:lastRenderedPageBreak/>
+        <w:drawing>
+          <wp:inline distT="0" distB="0" distL="0" distR="0" wp14:anchorId="6B4DE585" wp14:editId="7AC1F092">
+            <wp:extent cx="5943600" cy="3199765"/>
+            <wp:effectExtent l="0" t="0" r="0" b="635"/>
+            <wp:docPr id="2" name="Picture 2"/>
+            <wp:cNvGraphicFramePr>
+              <a:graphicFrameLocks xmlns:a="http://schemas.openxmlformats.org/drawingml/2006/main" noChangeAspect="1"/>
+            </wp:cNvGraphicFramePr>
+            <a:graphic xmlns:a="http://schemas.openxmlformats.org/drawingml/2006/main">
+              <a:graphicData uri="http://schemas.openxmlformats.org/drawingml/2006/picture">
+                <pic:pic xmlns:pic="http://schemas.openxmlformats.org/drawingml/2006/picture">
+                  <pic:nvPicPr>
+                    <pic:cNvPr id="2" name="Step 2.PNG"/>
+                    <pic:cNvPicPr/>
+                  </pic:nvPicPr>
+                  <pic:blipFill>
+                    <a:blip r:embed="rId25">
+                      <a:extLst>
+                        <a:ext uri="{28A0092B-C50C-407E-A947-70E740481C1C}">
+                          <a14:useLocalDpi xmlns:a14="http://schemas.microsoft.com/office/drawing/2010/main" val="0"/>
+                        </a:ext>
+                      </a:extLst>
+                    </a:blip>
+                    <a:stretch>
+                      <a:fillRect/>
+                    </a:stretch>
+                  </pic:blipFill>
+                  <pic:spPr>
+                    <a:xfrm>
+                      <a:off x="0" y="0"/>
+                      <a:ext cx="5943600" cy="3199765"/>
+                    </a:xfrm>
+                    <a:prstGeom prst="rect">
+                      <a:avLst/>
+                    </a:prstGeom>
+                  </pic:spPr>
+                </pic:pic>
+              </a:graphicData>
+            </a:graphic>
+          </wp:inline>
+        </w:drawing>
+      </w:r>
+    </w:p>
+    <w:p>
+      <w:pPr>
+        <w:rPr>
+          <w:b/>
+        </w:rPr>
+      </w:pPr>
+      <w:r>
+        <w:rPr>
+          <w:b/>
+        </w:rPr>
+        <w:t>Step 3</w:t>
+      </w:r>
+    </w:p>
+    <w:p>
+      <w:r>
+        <w:t xml:space="preserve">After clicking on the ‘Cancel’ Icon, the system changes </w:t>
+      </w:r>
+      <w:proofErr w:type="gramStart"/>
+      <w:r>
+        <w:t>the  changed</w:t>
+      </w:r>
+      <w:proofErr w:type="gramEnd"/>
+      <w:r>
+        <w:t xml:space="preserve"> data to its original value.</w:t>
+      </w:r>
+    </w:p>
+    <w:p>
+      <w:pPr>
+        <w:rPr>
+          <w:b/>
+        </w:rPr>
+      </w:pPr>
+      <w:r>
+        <w:rPr>
+          <w:b/>
+          <w:noProof/>
+        </w:rPr>
+        <w:drawing>
+          <wp:inline distT="0" distB="0" distL="0" distR="0" wp14:anchorId="6C9C11DC" wp14:editId="7509A8F4">
+            <wp:extent cx="5943600" cy="3376295"/>
+            <wp:effectExtent l="0" t="0" r="0" b="0"/>
+            <wp:docPr id="3" name="Picture 3"/>
+            <wp:cNvGraphicFramePr>
+              <a:graphicFrameLocks xmlns:a="http://schemas.openxmlformats.org/drawingml/2006/main" noChangeAspect="1"/>
+            </wp:cNvGraphicFramePr>
+            <a:graphic xmlns:a="http://schemas.openxmlformats.org/drawingml/2006/main">
+              <a:graphicData uri="http://schemas.openxmlformats.org/drawingml/2006/picture">
+                <pic:pic xmlns:pic="http://schemas.openxmlformats.org/drawingml/2006/picture">
+                  <pic:nvPicPr>
+                    <pic:cNvPr id="3" name="Step 3.PNG"/>
+                    <pic:cNvPicPr/>
+                  </pic:nvPicPr>
+                  <pic:blipFill>
+                    <a:blip r:embed="rId26">
+                      <a:extLst>
+                        <a:ext uri="{28A0092B-C50C-407E-A947-70E740481C1C}">
+                          <a14:useLocalDpi xmlns:a14="http://schemas.microsoft.com/office/drawing/2010/main" val="0"/>
+                        </a:ext>
+                      </a:extLst>
+                    </a:blip>
+                    <a:stretch>
+                      <a:fillRect/>
+                    </a:stretch>
+                  </pic:blipFill>
+                  <pic:spPr>
+                    <a:xfrm>
+                      <a:off x="0" y="0"/>
+                      <a:ext cx="5943600" cy="3376295"/>
                     </a:xfrm>
                     <a:prstGeom prst="rect">
                       <a:avLst/>
@@ -7610,7 +8797,7 @@
 </file>
 
 <file path=customXml/itemProps1.xml><?xml version="1.0" encoding="utf-8"?>
-<ds:datastoreItem xmlns:ds="http://schemas.openxmlformats.org/officeDocument/2006/customXml" ds:itemID="{392F896E-5EAD-4533-BEBD-9F28FB398BBE}">
+<ds:datastoreItem xmlns:ds="http://schemas.openxmlformats.org/officeDocument/2006/customXml" ds:itemID="{E213F830-7BB3-4EA5-B501-D446FFED2F0E}">
   <ds:schemaRefs>
     <ds:schemaRef ds:uri="http://schemas.openxmlformats.org/officeDocument/2006/bibliography"/>
   </ds:schemaRefs>

</xml_diff>